<commit_message>
Update lab13 report AK
</commit_message>
<xml_diff>
--- a/ak/labs zvity/Михалевич_Павло_ПЗ-23_АК_ЛР_13.docx
+++ b/ak/labs zvity/Михалевич_Павло_ПЗ-23_АК_ЛР_13.docx
@@ -239,8 +239,6 @@
         </w:rPr>
         <w:t>конання лабораторної роботи № 13</w:t>
       </w:r>
-      <w:bookmarkStart w:id="0" w:name="_GoBack"/>
-      <w:bookmarkEnd w:id="0"/>
     </w:p>
     <w:p>
       <w:pPr>
@@ -1279,6 +1277,10 @@
     </w:p>
     <w:p>
       <w:r>
+        <w:rPr>
+          <w:noProof/>
+          <w:lang w:eastAsia="uk-UA"/>
+        </w:rPr>
         <w:drawing>
           <wp:inline distT="0" distB="0" distL="0" distR="0" wp14:anchorId="51F1DFF6" wp14:editId="28C20A68">
             <wp:extent cx="5630061" cy="247685"/>
@@ -1323,6 +1325,10 @@
         <w:t xml:space="preserve"> </w:t>
       </w:r>
       <w:r>
+        <w:rPr>
+          <w:noProof/>
+          <w:lang w:eastAsia="uk-UA"/>
+        </w:rPr>
         <w:drawing>
           <wp:inline distT="0" distB="0" distL="0" distR="0" wp14:anchorId="72CB699F" wp14:editId="10227B51">
             <wp:extent cx="5601482" cy="228632"/>
@@ -1641,7 +1647,9 @@
       </w:pPr>
       <w:r>
         <w:rPr>
-          <w:sz w:val="28"/>
+          <w:noProof/>
+          <w:sz w:val="28"/>
+          <w:lang w:eastAsia="uk-UA"/>
         </w:rPr>
         <w:lastRenderedPageBreak/>
         <w:drawing>
@@ -1980,35 +1988,26 @@
     </w:p>
     <w:p>
       <w:pPr>
-        <w:spacing w:line="360" w:lineRule="auto"/>
+        <w:pStyle w:val="a5"/>
+        <w:tabs>
+          <w:tab w:val="left" w:pos="32"/>
+        </w:tabs>
+        <w:spacing w:before="266" w:line="360" w:lineRule="auto"/>
+        <w:ind w:left="0" w:right="119" w:firstLine="0"/>
         <w:jc w:val="both"/>
         <w:rPr>
-          <w:sz w:val="28"/>
-        </w:rPr>
-      </w:pPr>
-    </w:p>
-    <w:p>
-      <w:pPr>
-        <w:spacing w:line="360" w:lineRule="auto"/>
-        <w:jc w:val="both"/>
-        <w:rPr>
-          <w:sz w:val="28"/>
-        </w:rPr>
-        <w:sectPr>
-          <w:pgSz w:w="11920" w:h="16840"/>
-          <w:pgMar w:top="940" w:right="720" w:bottom="280" w:left="1340" w:header="708" w:footer="708" w:gutter="0"/>
-          <w:cols w:space="720"/>
-        </w:sectPr>
-      </w:pPr>
-      <w:r>
-        <w:rPr>
-          <w:sz w:val="28"/>
-        </w:rPr>
-        <w:lastRenderedPageBreak/>
+          <w:sz w:val="20"/>
+        </w:rPr>
+      </w:pPr>
+      <w:r>
+        <w:rPr>
+          <w:noProof/>
+          <w:lang w:eastAsia="uk-UA"/>
+        </w:rPr>
         <w:drawing>
-          <wp:inline distT="0" distB="0" distL="0" distR="0" wp14:anchorId="424E0F26" wp14:editId="35080E43">
-            <wp:extent cx="6261100" cy="3642360"/>
-            <wp:effectExtent l="0" t="0" r="6350" b="0"/>
+          <wp:inline distT="0" distB="0" distL="0" distR="0" wp14:anchorId="54BB30CC" wp14:editId="026094EB">
+            <wp:extent cx="6156960" cy="5002373"/>
+            <wp:effectExtent l="0" t="0" r="0" b="8255"/>
             <wp:docPr id="1" name="Рисунок 1"/>
             <wp:cNvGraphicFramePr>
               <a:graphicFrameLocks xmlns:a="http://schemas.openxmlformats.org/drawingml/2006/main" noChangeAspect="1"/>
@@ -2029,7 +2028,7 @@
                   <pic:spPr>
                     <a:xfrm>
                       <a:off x="0" y="0"/>
-                      <a:ext cx="6261100" cy="3642360"/>
+                      <a:ext cx="6181732" cy="5022500"/>
                     </a:xfrm>
                     <a:prstGeom prst="rect">
                       <a:avLst/>
@@ -2046,17 +2045,12 @@
           <w:noProof/>
           <w:lang w:eastAsia="uk-UA"/>
         </w:rPr>
-        <w:t xml:space="preserve"> </w:t>
-      </w:r>
-      <w:r>
-        <w:rPr>
-          <w:sz w:val="28"/>
-        </w:rPr>
+        <w:lastRenderedPageBreak/>
         <w:drawing>
-          <wp:inline distT="0" distB="0" distL="0" distR="0" wp14:anchorId="09111355" wp14:editId="51E7617C">
-            <wp:extent cx="6261100" cy="4978400"/>
-            <wp:effectExtent l="0" t="0" r="6350" b="0"/>
-            <wp:docPr id="11" name="Рисунок 11"/>
+          <wp:inline distT="0" distB="0" distL="0" distR="0" wp14:anchorId="681A1EDA" wp14:editId="69B8C42D">
+            <wp:extent cx="6261100" cy="5313680"/>
+            <wp:effectExtent l="0" t="0" r="6350" b="1270"/>
+            <wp:docPr id="2" name="Рисунок 2"/>
             <wp:cNvGraphicFramePr>
               <a:graphicFrameLocks xmlns:a="http://schemas.openxmlformats.org/drawingml/2006/main" noChangeAspect="1"/>
             </wp:cNvGraphicFramePr>
@@ -2076,7 +2070,7 @@
                   <pic:spPr>
                     <a:xfrm>
                       <a:off x="0" y="0"/>
-                      <a:ext cx="6261100" cy="4978400"/>
+                      <a:ext cx="6261100" cy="5313680"/>
                     </a:xfrm>
                     <a:prstGeom prst="rect">
                       <a:avLst/>
@@ -2091,32 +2085,6 @@
     </w:p>
     <w:p>
       <w:pPr>
-        <w:pStyle w:val="a3"/>
-        <w:ind w:left="2350"/>
-        <w:rPr>
-          <w:sz w:val="20"/>
-        </w:rPr>
-      </w:pPr>
-    </w:p>
-    <w:p>
-      <w:pPr>
-        <w:pStyle w:val="a3"/>
-        <w:spacing w:before="4"/>
-        <w:rPr>
-          <w:sz w:val="27"/>
-        </w:rPr>
-      </w:pPr>
-    </w:p>
-    <w:p>
-      <w:pPr>
-        <w:pStyle w:val="a3"/>
-        <w:rPr>
-          <w:sz w:val="20"/>
-        </w:rPr>
-      </w:pPr>
-    </w:p>
-    <w:p>
-      <w:pPr>
         <w:pStyle w:val="2"/>
         <w:spacing w:before="246"/>
         <w:ind w:right="189"/>
@@ -2340,6 +2308,7 @@
         <w:rPr>
           <w:sz w:val="28"/>
         </w:rPr>
+        <w:lastRenderedPageBreak/>
         <w:tab/>
         <w:t>port.Speed = GPIO_SPEED_FREQ_LOW;</w:t>
       </w:r>
@@ -2576,7 +2545,6 @@
         <w:rPr>
           <w:sz w:val="28"/>
         </w:rPr>
-        <w:lastRenderedPageBreak/>
         <w:tab/>
       </w:r>
       <w:r>
@@ -2799,6 +2767,35 @@
         </w:rPr>
         <w:t>}</w:t>
       </w:r>
+    </w:p>
+    <w:p>
+      <w:pPr>
+        <w:spacing w:before="161"/>
+        <w:ind w:left="100"/>
+        <w:rPr>
+          <w:sz w:val="28"/>
+        </w:rPr>
+      </w:pPr>
+    </w:p>
+    <w:p>
+      <w:pPr>
+        <w:spacing w:before="161"/>
+        <w:ind w:left="100"/>
+        <w:rPr>
+          <w:sz w:val="28"/>
+        </w:rPr>
+      </w:pPr>
+    </w:p>
+    <w:p>
+      <w:pPr>
+        <w:spacing w:before="161"/>
+        <w:ind w:left="100"/>
+        <w:rPr>
+          <w:sz w:val="28"/>
+        </w:rPr>
+      </w:pPr>
+      <w:bookmarkStart w:id="0" w:name="_GoBack"/>
+      <w:bookmarkEnd w:id="0"/>
     </w:p>
     <w:p>
       <w:pPr>
@@ -2808,6 +2805,7 @@
         <w:jc w:val="center"/>
       </w:pPr>
       <w:r>
+        <w:lastRenderedPageBreak/>
         <w:t>Висновки:</w:t>
       </w:r>
     </w:p>

</xml_diff>